<commit_message>
CCDC Incident Response Template 2025
</commit_message>
<xml_diff>
--- a/injects/templates/CCDC Incident Report Template.docx
+++ b/injects/templates/CCDC Incident Report Template.docx
@@ -728,6 +728,7 @@
     </w:p>
     <w:p>
       <w:pPr>
+        <w:pStyle w:val="Normal"/>
         <w:pBdr>
           <w:top w:val="single" w:color="000000" w:sz="0" w:space="0"/>
           <w:left w:val="single" w:color="000000" w:sz="0" w:space="0"/>
@@ -739,25 +740,7 @@
           <w:rFonts w:ascii="Arial" w:hAnsi="Arial" w:eastAsia="Arial" w:cs="Arial"/>
           <w:b w:val="1"/>
           <w:bCs w:val="1"/>
-          <w:color w:val="903D00"/>
-          <w:sz w:val="36"/>
-          <w:szCs w:val="36"/>
-        </w:rPr>
-      </w:pPr>
-    </w:p>
-    <w:p>
-      <w:pPr>
-        <w:pBdr>
-          <w:left w:val="single" w:color="000000" w:sz="0" w:space="0"/>
-          <w:bottom w:val="single" w:color="000000" w:sz="0" w:space="0"/>
-          <w:right w:val="single" w:color="000000" w:sz="0" w:space="0"/>
-          <w:between w:val="single" w:color="000000" w:sz="0" w:space="0"/>
-        </w:pBdr>
-        <w:rPr>
-          <w:rFonts w:ascii="Arial" w:hAnsi="Arial" w:eastAsia="Arial" w:cs="Arial"/>
-          <w:b w:val="1"/>
-          <w:bCs w:val="1"/>
-          <w:color w:val="903D00"/>
+          <w:color w:val="903D00" w:themeColor="accent1" w:themeTint="FF" w:themeShade="FF"/>
           <w:sz w:val="36"/>
           <w:szCs w:val="36"/>
         </w:rPr>
@@ -776,7 +759,7 @@
           <w:rFonts w:ascii="Arial" w:hAnsi="Arial" w:eastAsia="Arial" w:cs="Arial"/>
           <w:b w:val="1"/>
           <w:bCs w:val="1"/>
-          <w:color w:val="4F81BD" w:themeColor="accent1" w:themeTint="FF" w:themeShade="FF"/>
+          <w:color w:val="4F80BD"/>
           <w:sz w:val="36"/>
           <w:szCs w:val="36"/>
         </w:rPr>
@@ -795,7 +778,7 @@
           <w:rFonts w:ascii="Arial" w:hAnsi="Arial" w:eastAsia="Arial" w:cs="Arial"/>
           <w:b w:val="1"/>
           <w:bCs w:val="1"/>
-          <w:color w:val="4F81BD" w:themeColor="accent1" w:themeTint="FF" w:themeShade="FF"/>
+          <w:color w:val="4F80BD"/>
           <w:sz w:val="36"/>
           <w:szCs w:val="36"/>
         </w:rPr>
@@ -814,7 +797,7 @@
           <w:rFonts w:ascii="Arial" w:hAnsi="Arial" w:eastAsia="Arial" w:cs="Arial"/>
           <w:b w:val="1"/>
           <w:bCs w:val="1"/>
-          <w:color w:val="4F81BD" w:themeColor="accent1" w:themeTint="FF" w:themeShade="FF"/>
+          <w:color w:val="4F80BD"/>
           <w:sz w:val="36"/>
           <w:szCs w:val="36"/>
         </w:rPr>
@@ -833,7 +816,26 @@
           <w:rFonts w:ascii="Arial" w:hAnsi="Arial" w:eastAsia="Arial" w:cs="Arial"/>
           <w:b w:val="1"/>
           <w:bCs w:val="1"/>
-          <w:color w:val="4F81BD" w:themeColor="accent1" w:themeTint="FF" w:themeShade="FF"/>
+          <w:color w:val="4F80BD"/>
+          <w:sz w:val="36"/>
+          <w:szCs w:val="36"/>
+        </w:rPr>
+      </w:pPr>
+    </w:p>
+    <w:p>
+      <w:pPr>
+        <w:pBdr>
+          <w:top w:val="single" w:color="000000" w:sz="0" w:space="0"/>
+          <w:left w:val="single" w:color="000000" w:sz="0" w:space="0"/>
+          <w:bottom w:val="single" w:color="000000" w:sz="0" w:space="0"/>
+          <w:right w:val="single" w:color="000000" w:sz="0" w:space="0"/>
+          <w:between w:val="single" w:color="000000" w:sz="0" w:space="0"/>
+        </w:pBdr>
+        <w:rPr>
+          <w:rFonts w:ascii="Arial" w:hAnsi="Arial" w:eastAsia="Arial" w:cs="Arial"/>
+          <w:b w:val="1"/>
+          <w:bCs w:val="1"/>
+          <w:color w:val="4F80BD"/>
           <w:sz w:val="36"/>
           <w:szCs w:val="36"/>
         </w:rPr>
@@ -4912,7 +4914,7 @@
               <w:tc>
                 <w:tcPr>
                   <w:tcW w:w="5302" w:type="dxa"/>
-                  <w:shd w:val="clear" w:color="auto" w:fill="F2DBDB" w:themeFill="accent2" w:themeFillTint="33"/>
+                  <w:shd w:val="clear" w:color="auto" w:fill="E5B8B7" w:themeFill="accent2" w:themeFillTint="66"/>
                   <w:tcMar/>
                 </w:tcPr>
                 <w:p>
@@ -6247,7 +6249,7 @@
           <w:rFonts w:ascii="Arial" w:hAnsi="Arial" w:eastAsia="Arial" w:cs="Arial"/>
           <w:b w:val="1"/>
           <w:bCs w:val="1"/>
-          <w:color w:val="4F81BD" w:themeColor="accent1" w:themeTint="FF" w:themeShade="FF"/>
+          <w:color w:val="4F80BD"/>
           <w:sz w:val="36"/>
           <w:szCs w:val="36"/>
         </w:rPr>
@@ -6257,7 +6259,7 @@
           <w:rFonts w:ascii="Arial" w:hAnsi="Arial" w:eastAsia="Arial" w:cs="Arial"/>
           <w:b w:val="1"/>
           <w:bCs w:val="1"/>
-          <w:color w:val="4F81BD" w:themeColor="accent1" w:themeTint="FF" w:themeShade="FF"/>
+          <w:color w:val="4F80BD"/>
           <w:sz w:val="36"/>
           <w:szCs w:val="36"/>
         </w:rPr>
@@ -6267,6 +6269,21 @@
     <w:p>
       <w:pPr>
         <w:pStyle w:val="Normal"/>
+        <w:pBdr>
+          <w:top w:val="nil" w:color="000000" w:sz="0" w:space="0"/>
+          <w:left w:val="nil" w:color="000000" w:sz="0" w:space="0"/>
+          <w:bottom w:val="nil" w:color="000000" w:sz="0" w:space="0"/>
+          <w:right w:val="nil" w:color="000000" w:sz="0" w:space="0"/>
+          <w:between w:val="nil" w:color="000000" w:sz="0" w:space="0"/>
+        </w:pBdr>
+        <w:rPr>
+          <w:rFonts w:ascii="Arial" w:hAnsi="Arial" w:eastAsia="Arial" w:cs="Arial"/>
+          <w:b w:val="1"/>
+          <w:bCs w:val="1"/>
+          <w:color w:val="4F80BD"/>
+          <w:sz w:val="36"/>
+          <w:szCs w:val="36"/>
+        </w:rPr>
       </w:pPr>
     </w:p>
     <w:tbl>
@@ -6522,7 +6539,7 @@
                 <w:sz w:val="18"/>
                 <w:szCs w:val="18"/>
               </w:rPr>
-              <w:t>TIME FIRST IDENTIFIED:</w:t>
+              <w:t>TIME LAST IDENTIFIED:</w:t>
             </w:r>
           </w:p>
         </w:tc>
@@ -6637,6 +6654,37 @@
           <w:szCs w:val="18"/>
         </w:rPr>
       </w:pPr>
+    </w:p>
+    <w:p>
+      <w:pPr>
+        <w:pStyle w:val="Normal"/>
+        <w:pBdr>
+          <w:top w:val="nil" w:color="000000" w:sz="0" w:space="0"/>
+          <w:left w:val="nil" w:color="000000" w:sz="0" w:space="0"/>
+          <w:bottom w:val="nil" w:color="000000" w:sz="0" w:space="0"/>
+          <w:right w:val="nil" w:color="000000" w:sz="0" w:space="0"/>
+          <w:between w:val="nil" w:color="000000" w:sz="0" w:space="0"/>
+        </w:pBdr>
+        <w:rPr>
+          <w:rFonts w:ascii="Arial" w:hAnsi="Arial" w:eastAsia="Arial" w:cs="Arial"/>
+          <w:b w:val="1"/>
+          <w:bCs w:val="1"/>
+          <w:color w:val="903D00"/>
+          <w:sz w:val="18"/>
+          <w:szCs w:val="18"/>
+        </w:rPr>
+      </w:pPr>
+      <w:r>
+        <w:rPr>
+          <w:rFonts w:ascii="Arial" w:hAnsi="Arial" w:eastAsia="Arial" w:cs="Arial"/>
+          <w:b w:val="1"/>
+          <w:bCs w:val="1"/>
+          <w:color w:val="903D00"/>
+          <w:sz w:val="18"/>
+          <w:szCs w:val="18"/>
+        </w:rPr>
+        <w:t xml:space="preserve"> </w:t>
+      </w:r>
     </w:p>
     <w:p>
       <w:pPr>
@@ -6699,7 +6747,7 @@
                 <w:sz w:val="18"/>
                 <w:szCs w:val="18"/>
               </w:rPr>
-              <w:t>TIME LAST IDENTIFIED:</w:t>
+              <w:t>ESTIMATED SOURCE:</w:t>
             </w:r>
           </w:p>
         </w:tc>
@@ -6729,214 +6777,6 @@
           </w:p>
           <w:p>
             <w:pPr>
-              <w:pStyle w:val="Normal"/>
-              <w:rPr>
-                <w:rFonts w:ascii="Arial" w:hAnsi="Arial" w:eastAsia="Arial" w:cs="Arial"/>
-                <w:b w:val="1"/>
-                <w:bCs w:val="1"/>
-                <w:color w:val="903D00"/>
-                <w:sz w:val="18"/>
-                <w:szCs w:val="18"/>
-              </w:rPr>
-            </w:pPr>
-          </w:p>
-          <w:p>
-            <w:pPr>
-              <w:pStyle w:val="Normal"/>
-              <w:rPr>
-                <w:rFonts w:ascii="Arial" w:hAnsi="Arial" w:eastAsia="Arial" w:cs="Arial"/>
-                <w:b w:val="1"/>
-                <w:bCs w:val="1"/>
-                <w:color w:val="903D00"/>
-                <w:sz w:val="18"/>
-                <w:szCs w:val="18"/>
-              </w:rPr>
-            </w:pPr>
-          </w:p>
-          <w:p>
-            <w:pPr>
-              <w:pStyle w:val="Normal"/>
-              <w:rPr>
-                <w:rFonts w:ascii="Arial" w:hAnsi="Arial" w:eastAsia="Arial" w:cs="Arial"/>
-                <w:b w:val="1"/>
-                <w:bCs w:val="1"/>
-                <w:color w:val="903D00"/>
-                <w:sz w:val="18"/>
-                <w:szCs w:val="18"/>
-              </w:rPr>
-            </w:pPr>
-          </w:p>
-          <w:p>
-            <w:pPr>
-              <w:pStyle w:val="Normal"/>
-              <w:rPr>
-                <w:rFonts w:ascii="Arial" w:hAnsi="Arial" w:eastAsia="Arial" w:cs="Arial"/>
-                <w:b w:val="1"/>
-                <w:bCs w:val="1"/>
-                <w:color w:val="903D00"/>
-                <w:sz w:val="18"/>
-                <w:szCs w:val="18"/>
-              </w:rPr>
-            </w:pPr>
-          </w:p>
-          <w:p>
-            <w:pPr>
-              <w:pStyle w:val="Normal"/>
-              <w:rPr>
-                <w:rFonts w:ascii="Arial" w:hAnsi="Arial" w:eastAsia="Arial" w:cs="Arial"/>
-                <w:b w:val="1"/>
-                <w:bCs w:val="1"/>
-                <w:color w:val="903D00"/>
-                <w:sz w:val="18"/>
-                <w:szCs w:val="18"/>
-              </w:rPr>
-            </w:pPr>
-          </w:p>
-        </w:tc>
-      </w:tr>
-    </w:tbl>
-    <w:p>
-      <w:pPr>
-        <w:pStyle w:val="Normal"/>
-        <w:pBdr>
-          <w:top w:val="nil" w:color="000000" w:sz="0" w:space="0"/>
-          <w:left w:val="nil" w:color="000000" w:sz="0" w:space="0"/>
-          <w:bottom w:val="nil" w:color="000000" w:sz="0" w:space="0"/>
-          <w:right w:val="nil" w:color="000000" w:sz="0" w:space="0"/>
-          <w:between w:val="nil" w:color="000000" w:sz="0" w:space="0"/>
-        </w:pBdr>
-        <w:rPr>
-          <w:rFonts w:ascii="Arial" w:hAnsi="Arial" w:eastAsia="Arial" w:cs="Arial"/>
-          <w:b w:val="1"/>
-          <w:bCs w:val="1"/>
-          <w:color w:val="903D00"/>
-          <w:sz w:val="18"/>
-          <w:szCs w:val="18"/>
-        </w:rPr>
-      </w:pPr>
-    </w:p>
-    <w:p>
-      <w:pPr>
-        <w:pStyle w:val="Normal"/>
-        <w:pBdr>
-          <w:top w:val="nil" w:color="000000" w:sz="0" w:space="0"/>
-          <w:left w:val="nil" w:color="000000" w:sz="0" w:space="0"/>
-          <w:bottom w:val="nil" w:color="000000" w:sz="0" w:space="0"/>
-          <w:right w:val="nil" w:color="000000" w:sz="0" w:space="0"/>
-          <w:between w:val="nil" w:color="000000" w:sz="0" w:space="0"/>
-        </w:pBdr>
-        <w:rPr>
-          <w:rFonts w:ascii="Arial" w:hAnsi="Arial" w:eastAsia="Arial" w:cs="Arial"/>
-          <w:b w:val="1"/>
-          <w:bCs w:val="1"/>
-          <w:color w:val="903D00"/>
-          <w:sz w:val="18"/>
-          <w:szCs w:val="18"/>
-        </w:rPr>
-      </w:pPr>
-      <w:r>
-        <w:rPr>
-          <w:rFonts w:ascii="Arial" w:hAnsi="Arial" w:eastAsia="Arial" w:cs="Arial"/>
-          <w:b w:val="1"/>
-          <w:bCs w:val="1"/>
-          <w:color w:val="903D00"/>
-          <w:sz w:val="18"/>
-          <w:szCs w:val="18"/>
-        </w:rPr>
-        <w:t xml:space="preserve"> </w:t>
-      </w:r>
-    </w:p>
-    <w:p>
-      <w:pPr>
-        <w:pStyle w:val="Normal"/>
-        <w:pBdr>
-          <w:top w:val="nil" w:color="000000" w:sz="0" w:space="0"/>
-          <w:left w:val="nil" w:color="000000" w:sz="0" w:space="0"/>
-          <w:bottom w:val="nil" w:color="000000" w:sz="0" w:space="0"/>
-          <w:right w:val="nil" w:color="000000" w:sz="0" w:space="0"/>
-          <w:between w:val="nil" w:color="000000" w:sz="0" w:space="0"/>
-        </w:pBdr>
-        <w:rPr>
-          <w:rFonts w:ascii="Arial" w:hAnsi="Arial" w:eastAsia="Arial" w:cs="Arial"/>
-          <w:b w:val="1"/>
-          <w:bCs w:val="1"/>
-          <w:color w:val="903D00"/>
-          <w:sz w:val="18"/>
-          <w:szCs w:val="18"/>
-        </w:rPr>
-      </w:pPr>
-    </w:p>
-    <w:tbl>
-      <w:tblPr>
-        <w:tblStyle w:val="TableGrid"/>
-        <w:tblW w:w="0" w:type="auto"/>
-        <w:tblLayout w:type="fixed"/>
-        <w:tblLook w:val="06A0" w:firstRow="1" w:lastRow="0" w:firstColumn="1" w:lastColumn="0" w:noHBand="1" w:noVBand="1"/>
-      </w:tblPr>
-      <w:tblGrid>
-        <w:gridCol w:w="10800"/>
-      </w:tblGrid>
-      <w:tr>
-        <w:trPr>
-          <w:trHeight w:val="300"/>
-        </w:trPr>
-        <w:tc>
-          <w:tcPr>
-            <w:tcW w:w="10800" w:type="dxa"/>
-            <w:shd w:val="clear" w:color="auto" w:fill="F2DBDB" w:themeFill="accent2" w:themeFillTint="33"/>
-            <w:tcMar/>
-          </w:tcPr>
-          <w:p>
-            <w:pPr>
-              <w:pStyle w:val="Normal"/>
-              <w:rPr>
-                <w:rFonts w:ascii="Arial" w:hAnsi="Arial" w:eastAsia="Arial" w:cs="Arial"/>
-                <w:b w:val="1"/>
-                <w:bCs w:val="1"/>
-                <w:color w:val="903D00"/>
-                <w:sz w:val="18"/>
-                <w:szCs w:val="18"/>
-              </w:rPr>
-            </w:pPr>
-            <w:r>
-              <w:rPr>
-                <w:rFonts w:ascii="Arial" w:hAnsi="Arial" w:eastAsia="Arial" w:cs="Arial"/>
-                <w:b w:val="1"/>
-                <w:bCs w:val="1"/>
-                <w:color w:val="903D00"/>
-                <w:sz w:val="18"/>
-                <w:szCs w:val="18"/>
-              </w:rPr>
-              <w:t>ESTIMATED SOURCE:</w:t>
-            </w:r>
-          </w:p>
-        </w:tc>
-      </w:tr>
-      <w:tr>
-        <w:trPr>
-          <w:trHeight w:val="300"/>
-        </w:trPr>
-        <w:tc>
-          <w:tcPr>
-            <w:tcW w:w="10800" w:type="dxa"/>
-            <w:shd w:val="clear" w:color="auto" w:fill="FDE9D9" w:themeFill="accent6" w:themeFillTint="33"/>
-            <w:tcMar/>
-          </w:tcPr>
-          <w:p>
-            <w:pPr>
-              <w:pStyle w:val="Normal"/>
-              <w:rPr>
-                <w:rFonts w:ascii="Arial" w:hAnsi="Arial" w:eastAsia="Arial" w:cs="Arial"/>
-                <w:b w:val="1"/>
-                <w:bCs w:val="1"/>
-                <w:color w:val="903D00"/>
-                <w:sz w:val="18"/>
-                <w:szCs w:val="18"/>
-              </w:rPr>
-            </w:pPr>
-          </w:p>
-          <w:p>
-            <w:pPr>
               <w:pStyle w:val="ListParagraph"/>
               <w:numPr>
                 <w:ilvl w:val="0"/>
@@ -7120,31 +6960,6 @@
         </w:tc>
       </w:tr>
     </w:tbl>
-    <w:p>
-      <w:pPr>
-        <w:pStyle w:val="Normal"/>
-        <w:suppressLineNumbers w:val="0"/>
-        <w:pBdr>
-          <w:top w:val="nil" w:color="000000" w:sz="0" w:space="0"/>
-          <w:left w:val="nil" w:color="000000" w:sz="0" w:space="0"/>
-          <w:bottom w:val="nil" w:color="000000" w:sz="0" w:space="0"/>
-          <w:right w:val="nil" w:color="000000" w:sz="0" w:space="0"/>
-          <w:between w:val="nil" w:color="000000" w:sz="0" w:space="0"/>
-        </w:pBdr>
-        <w:bidi w:val="0"/>
-        <w:spacing w:before="0" w:beforeAutospacing="off" w:after="0" w:afterAutospacing="off" w:line="259" w:lineRule="auto"/>
-        <w:ind w:left="0" w:right="0"/>
-        <w:jc w:val="left"/>
-        <w:rPr>
-          <w:rFonts w:ascii="Arial" w:hAnsi="Arial" w:eastAsia="Arial" w:cs="Arial"/>
-          <w:b w:val="1"/>
-          <w:bCs w:val="1"/>
-          <w:color w:val="903D00"/>
-          <w:sz w:val="18"/>
-          <w:szCs w:val="18"/>
-        </w:rPr>
-      </w:pPr>
-    </w:p>
     <w:p>
       <w:pPr>
         <w:pStyle w:val="Normal"/>

</xml_diff>